<commit_message>
mobile responsiveness added, resume updated
</commit_message>
<xml_diff>
--- a/src/img/resume-kirti-developer.docx
+++ b/src/img/resume-kirti-developer.docx
@@ -250,7 +250,39 @@
         </w:r>
       </w:hyperlink>
       <w:r/>
-      <w:bookmarkEnd w:id="1"/>
+      <w:r>
+        <w:rPr>
+          <w:szCs w:val="24"/>
+        </w:rPr>
+      </w:r>
+      <w:r>
+        <w:rPr>
+          <w:rFonts w:ascii="Calibri" w:hAnsi="Calibri" w:cs="Calibri"/>
+          <w:sz w:val="28"/>
+          <w:szCs w:val="28"/>
+        </w:rPr>
+        <w:t xml:space="preserve"> </w:t>
+      </w:r>
+      <w:r>
+        <w:rPr>
+          <w:rFonts w:ascii="Calibri" w:hAnsi="Calibri" w:cs="Calibri"/>
+          <w:sz w:val="24"/>
+          <w:szCs w:val="24"/>
+        </w:rPr>
+        <w:t xml:space="preserve">| Portfolio: </w:t>
+      </w:r>
+      <w:hyperlink r:id="rId11" w:tooltip="https://kirti-portfolio.vercel.app/" w:history="1">
+        <w:r>
+          <w:rPr>
+            <w:rStyle w:val="819"/>
+            <w:rFonts w:ascii="Calibri" w:hAnsi="Calibri" w:cs="Calibri"/>
+            <w:sz w:val="24"/>
+            <w:szCs w:val="24"/>
+          </w:rPr>
+          <w:t xml:space="preserve">Kirti Portfolio</w:t>
+        </w:r>
+      </w:hyperlink>
+      <w:r/>
       <w:r/>
       <w:r/>
     </w:p>
@@ -2136,7 +2168,7 @@
         </w:rPr>
         <w:t xml:space="preserve"> | </w:t>
       </w:r>
-      <w:hyperlink r:id="rId11" w:tooltip="https://github.com/kirti18patel/crazy-tetris" w:history="1">
+      <w:hyperlink r:id="rId12" w:tooltip="https://github.com/kirti18patel/crazy-tetris" w:history="1">
         <w:r>
           <w:rPr>
             <w:rStyle w:val="819"/>
@@ -2155,7 +2187,7 @@
         </w:rPr>
         <w:t xml:space="preserve"> | </w:t>
       </w:r>
-      <w:hyperlink r:id="rId12" w:tooltip="https://crazy-tetrominos.herokuapp.com/" w:history="1">
+      <w:hyperlink r:id="rId13" w:tooltip="https://crazy-tetrominos.herokuapp.com/" w:history="1">
         <w:r>
           <w:rPr>
             <w:rStyle w:val="819"/>
@@ -2356,7 +2388,7 @@
         </w:rPr>
         <w:t xml:space="preserve"> | </w:t>
       </w:r>
-      <w:hyperlink r:id="rId13" w:tooltip="https://github.com/kirti18patel/tech-blog" w:history="1">
+      <w:hyperlink r:id="rId14" w:tooltip="https://github.com/kirti18patel/tech-blog" w:history="1">
         <w:r>
           <w:rPr>
             <w:rStyle w:val="819"/>
@@ -2555,7 +2587,7 @@
         </w:rPr>
         <w:t xml:space="preserve"> | </w:t>
       </w:r>
-      <w:hyperlink r:id="rId14" w:tooltip="https://github.com/Group05-Project02/waste-management" w:history="1">
+      <w:hyperlink r:id="rId15" w:tooltip="https://github.com/Group05-Project02/waste-management" w:history="1">
         <w:r>
           <w:rPr>
             <w:rStyle w:val="819"/>
@@ -2601,7 +2633,7 @@
         </w:rPr>
         <w:t xml:space="preserve"> | </w:t>
       </w:r>
-      <w:hyperlink r:id="rId15" w:tooltip="https://waste-management-project2.herokuapp.com/" w:history="1">
+      <w:hyperlink r:id="rId16" w:tooltip="https://waste-management-project2.herokuapp.com/" w:history="1">
         <w:r>
           <w:rPr>
             <w:rStyle w:val="819"/>
@@ -4232,7 +4264,7 @@
         </w:rPr>
         <w:t xml:space="preserve"> Patel – +1(514)574-8186 – </w:t>
       </w:r>
-      <w:hyperlink r:id="rId16" w:tooltip="mailto:kirti18patel@yahoo.com" w:history="1">
+      <w:hyperlink r:id="rId17" w:tooltip="mailto:kirti18patel@yahoo.com" w:history="1">
         <w:r>
           <w:rPr>
             <w:rStyle w:val="819"/>

</xml_diff>